<commit_message>
Requisiti completi + Inizio test case
</commit_message>
<xml_diff>
--- a/1_QdC/QdC - Wordcloud generator - MongaCurialeRatti.docx
+++ b/1_QdC/QdC - Wordcloud generator - MongaCurialeRatti.docx
@@ -2519,275 +2519,12 @@
     <w:p>
       <w:pPr>
         <w:pStyle w:val="Corpotesto"/>
-        <w:numPr>
-          <w:ilvl w:val="0"/>
-          <w:numId w:val="15"/>
-        </w:numPr>
         <w:spacing w:after="0"/>
         <w:rPr>
           <w:rFonts w:asciiTheme="minorHAnsi" w:hAnsiTheme="minorHAnsi" w:cstheme="minorHAnsi"/>
           <w:lang w:val="it-IT"/>
         </w:rPr>
       </w:pPr>
-      <w:r>
-        <w:rPr>
-          <w:rFonts w:asciiTheme="minorHAnsi" w:hAnsiTheme="minorHAnsi" w:cstheme="minorHAnsi"/>
-          <w:lang w:val="it-IT"/>
-        </w:rPr>
-        <w:t>Poter caricare una propria immagine sull’applicazione</w:t>
-      </w:r>
-    </w:p>
-    <w:p>
-      <w:pPr>
-        <w:pStyle w:val="Corpotesto"/>
-        <w:numPr>
-          <w:ilvl w:val="0"/>
-          <w:numId w:val="15"/>
-        </w:numPr>
-        <w:spacing w:after="0"/>
-        <w:rPr>
-          <w:rFonts w:asciiTheme="minorHAnsi" w:hAnsiTheme="minorHAnsi" w:cstheme="minorHAnsi"/>
-          <w:lang w:val="it-IT"/>
-        </w:rPr>
-      </w:pPr>
-      <w:r>
-        <w:rPr>
-          <w:rFonts w:asciiTheme="minorHAnsi" w:hAnsiTheme="minorHAnsi" w:cstheme="minorHAnsi"/>
-          <w:lang w:val="it-IT"/>
-        </w:rPr>
-        <w:t>Poter scegliere che parti delle immagini non modificare</w:t>
-      </w:r>
-    </w:p>
-    <w:p>
-      <w:pPr>
-        <w:pStyle w:val="Corpotesto"/>
-        <w:numPr>
-          <w:ilvl w:val="0"/>
-          <w:numId w:val="15"/>
-        </w:numPr>
-        <w:spacing w:after="0"/>
-        <w:rPr>
-          <w:rFonts w:asciiTheme="minorHAnsi" w:hAnsiTheme="minorHAnsi" w:cstheme="minorHAnsi"/>
-          <w:lang w:val="it-IT"/>
-        </w:rPr>
-      </w:pPr>
-      <w:r>
-        <w:rPr>
-          <w:rFonts w:asciiTheme="minorHAnsi" w:hAnsiTheme="minorHAnsi" w:cstheme="minorHAnsi"/>
-          <w:lang w:val="it-IT"/>
-        </w:rPr>
-        <w:t>Poter inserire le parole tramite testo, file o URL di una pagina da scaricare</w:t>
-      </w:r>
-    </w:p>
-    <w:p>
-      <w:pPr>
-        <w:pStyle w:val="Corpotesto"/>
-        <w:numPr>
-          <w:ilvl w:val="0"/>
-          <w:numId w:val="15"/>
-        </w:numPr>
-        <w:spacing w:after="0"/>
-        <w:rPr>
-          <w:rFonts w:asciiTheme="minorHAnsi" w:hAnsiTheme="minorHAnsi" w:cstheme="minorHAnsi"/>
-          <w:lang w:val="it-IT"/>
-        </w:rPr>
-      </w:pPr>
-      <w:r>
-        <w:rPr>
-          <w:rFonts w:asciiTheme="minorHAnsi" w:hAnsiTheme="minorHAnsi" w:cstheme="minorHAnsi"/>
-          <w:lang w:val="it-IT"/>
-        </w:rPr>
-        <w:t>Poter scegliere il font family e il font size dei caratteri</w:t>
-      </w:r>
-    </w:p>
-    <w:p>
-      <w:pPr>
-        <w:pStyle w:val="Corpotesto"/>
-        <w:numPr>
-          <w:ilvl w:val="0"/>
-          <w:numId w:val="15"/>
-        </w:numPr>
-        <w:spacing w:after="0"/>
-        <w:rPr>
-          <w:rFonts w:asciiTheme="minorHAnsi" w:hAnsiTheme="minorHAnsi" w:cstheme="minorHAnsi"/>
-          <w:lang w:val="it-IT"/>
-        </w:rPr>
-      </w:pPr>
-      <w:r>
-        <w:rPr>
-          <w:rFonts w:asciiTheme="minorHAnsi" w:hAnsiTheme="minorHAnsi" w:cstheme="minorHAnsi"/>
-          <w:lang w:val="it-IT"/>
-        </w:rPr>
-        <w:t>Il colore delle parole si adatta al colore dell’immagine di base</w:t>
-      </w:r>
-    </w:p>
-    <w:p>
-      <w:pPr>
-        <w:pStyle w:val="Corpotesto"/>
-        <w:numPr>
-          <w:ilvl w:val="0"/>
-          <w:numId w:val="15"/>
-        </w:numPr>
-        <w:spacing w:after="0"/>
-        <w:rPr>
-          <w:rFonts w:asciiTheme="minorHAnsi" w:hAnsiTheme="minorHAnsi" w:cstheme="minorHAnsi"/>
-          <w:lang w:val="it-IT"/>
-        </w:rPr>
-      </w:pPr>
-      <w:r>
-        <w:rPr>
-          <w:rFonts w:asciiTheme="minorHAnsi" w:hAnsiTheme="minorHAnsi" w:cstheme="minorHAnsi"/>
-          <w:lang w:val="it-IT"/>
-        </w:rPr>
-        <w:t>Avere un set di parole vietate già implementato di default nel programma</w:t>
-      </w:r>
-    </w:p>
-    <w:p>
-      <w:pPr>
-        <w:pStyle w:val="Corpotesto"/>
-        <w:numPr>
-          <w:ilvl w:val="0"/>
-          <w:numId w:val="15"/>
-        </w:numPr>
-        <w:spacing w:after="0"/>
-        <w:rPr>
-          <w:rFonts w:asciiTheme="minorHAnsi" w:hAnsiTheme="minorHAnsi" w:cstheme="minorHAnsi"/>
-          <w:lang w:val="it-IT"/>
-        </w:rPr>
-      </w:pPr>
-      <w:r>
-        <w:rPr>
-          <w:rFonts w:asciiTheme="minorHAnsi" w:hAnsiTheme="minorHAnsi" w:cstheme="minorHAnsi"/>
-          <w:lang w:val="it-IT"/>
-        </w:rPr>
-        <w:t>Possibilità di escludere delle parole a scelta dell’utente</w:t>
-      </w:r>
-    </w:p>
-    <w:p>
-      <w:pPr>
-        <w:pStyle w:val="Corpotesto"/>
-        <w:numPr>
-          <w:ilvl w:val="0"/>
-          <w:numId w:val="15"/>
-        </w:numPr>
-        <w:spacing w:after="0"/>
-        <w:rPr>
-          <w:rFonts w:asciiTheme="minorHAnsi" w:hAnsiTheme="minorHAnsi" w:cstheme="minorHAnsi"/>
-          <w:lang w:val="it-IT"/>
-        </w:rPr>
-      </w:pPr>
-      <w:r>
-        <w:rPr>
-          <w:rFonts w:asciiTheme="minorHAnsi" w:hAnsiTheme="minorHAnsi" w:cstheme="minorHAnsi"/>
-          <w:lang w:val="it-IT"/>
-        </w:rPr>
-        <w:t>Possibilità di inserire parole da promuovere</w:t>
-      </w:r>
-    </w:p>
-    <w:p>
-      <w:pPr>
-        <w:pStyle w:val="Corpotesto"/>
-        <w:numPr>
-          <w:ilvl w:val="0"/>
-          <w:numId w:val="15"/>
-        </w:numPr>
-        <w:spacing w:after="0"/>
-        <w:rPr>
-          <w:rFonts w:asciiTheme="minorHAnsi" w:hAnsiTheme="minorHAnsi" w:cstheme="minorHAnsi"/>
-          <w:lang w:val="it-IT"/>
-        </w:rPr>
-      </w:pPr>
-      <w:r>
-        <w:rPr>
-          <w:rFonts w:asciiTheme="minorHAnsi" w:hAnsiTheme="minorHAnsi" w:cstheme="minorHAnsi"/>
-          <w:lang w:val="it-IT"/>
-        </w:rPr>
-        <w:t>Possibilità di aggiungere un bordo all’immagine</w:t>
-      </w:r>
-    </w:p>
-    <w:p>
-      <w:pPr>
-        <w:pStyle w:val="Corpotesto"/>
-        <w:numPr>
-          <w:ilvl w:val="1"/>
-          <w:numId w:val="15"/>
-        </w:numPr>
-        <w:spacing w:after="0"/>
-        <w:rPr>
-          <w:rFonts w:asciiTheme="minorHAnsi" w:hAnsiTheme="minorHAnsi" w:cstheme="minorHAnsi"/>
-          <w:lang w:val="it-IT"/>
-        </w:rPr>
-      </w:pPr>
-      <w:r>
-        <w:rPr>
-          <w:rFonts w:asciiTheme="minorHAnsi" w:hAnsiTheme="minorHAnsi" w:cstheme="minorHAnsi"/>
-          <w:lang w:val="it-IT"/>
-        </w:rPr>
-        <w:t>Possibilità di cambiare il colore del bordo</w:t>
-      </w:r>
-    </w:p>
-    <w:p>
-      <w:pPr>
-        <w:pStyle w:val="Corpotesto"/>
-        <w:numPr>
-          <w:ilvl w:val="0"/>
-          <w:numId w:val="15"/>
-        </w:numPr>
-        <w:spacing w:after="0"/>
-        <w:rPr>
-          <w:rFonts w:asciiTheme="minorHAnsi" w:hAnsiTheme="minorHAnsi" w:cstheme="minorHAnsi"/>
-          <w:lang w:val="it-IT"/>
-        </w:rPr>
-      </w:pPr>
-      <w:r>
-        <w:rPr>
-          <w:rFonts w:asciiTheme="minorHAnsi" w:hAnsiTheme="minorHAnsi" w:cstheme="minorHAnsi"/>
-          <w:lang w:val="it-IT"/>
-        </w:rPr>
-        <w:t>L’immagine si deve aggiornare in tempo reale</w:t>
-      </w:r>
-    </w:p>
-    <w:p>
-      <w:pPr>
-        <w:pStyle w:val="Corpotesto"/>
-        <w:numPr>
-          <w:ilvl w:val="0"/>
-          <w:numId w:val="15"/>
-        </w:numPr>
-        <w:spacing w:after="0"/>
-        <w:rPr>
-          <w:rFonts w:asciiTheme="minorHAnsi" w:hAnsiTheme="minorHAnsi" w:cstheme="minorHAnsi"/>
-          <w:lang w:val="it-IT"/>
-        </w:rPr>
-      </w:pPr>
-      <w:r>
-        <w:rPr>
-          <w:rFonts w:asciiTheme="minorHAnsi" w:hAnsiTheme="minorHAnsi" w:cstheme="minorHAnsi"/>
-          <w:lang w:val="it-IT"/>
-        </w:rPr>
-        <w:t>Possibilità di scegliere la risoluzione dell’immagine finale</w:t>
-      </w:r>
-    </w:p>
-    <w:p>
-      <w:pPr>
-        <w:pStyle w:val="Corpotesto"/>
-        <w:numPr>
-          <w:ilvl w:val="0"/>
-          <w:numId w:val="15"/>
-        </w:numPr>
-        <w:spacing w:after="0"/>
-        <w:rPr>
-          <w:rFonts w:asciiTheme="minorHAnsi" w:hAnsiTheme="minorHAnsi" w:cstheme="minorHAnsi"/>
-          <w:lang w:val="it-IT"/>
-        </w:rPr>
-      </w:pPr>
-      <w:r>
-        <w:rPr>
-          <w:rFonts w:asciiTheme="minorHAnsi" w:hAnsiTheme="minorHAnsi" w:cstheme="minorHAnsi"/>
-          <w:lang w:val="it-IT"/>
-        </w:rPr>
-        <w:t>Possibilità di scegliere il formato dell’immagine finale</w:t>
-      </w:r>
       <w:bookmarkStart w:id="4" w:name="_GoBack"/>
       <w:bookmarkEnd w:id="4"/>
     </w:p>
@@ -3317,7 +3054,6 @@
           <w:rFonts w:asciiTheme="minorHAnsi" w:hAnsiTheme="minorHAnsi" w:cstheme="minorHAnsi"/>
           <w:lang w:val="it-IT"/>
         </w:rPr>
-        <w:lastRenderedPageBreak/>
         <w:t>Tramite un set di parole offensive (italiano e inglese)</w:t>
       </w:r>
     </w:p>
@@ -3572,6 +3308,7 @@
         <w:rPr>
           <w:lang w:val="it-IT"/>
         </w:rPr>
+        <w:lastRenderedPageBreak/>
         <w:t>RISULTATI FINALI</w:t>
       </w:r>
     </w:p>
@@ -8730,7 +8467,7 @@
 </file>
 
 <file path=customXml/itemProps1.xml><?xml version="1.0" encoding="utf-8"?>
-<ds:datastoreItem xmlns:ds="http://schemas.openxmlformats.org/officeDocument/2006/customXml" ds:itemID="{A3C0630A-FBD5-4B63-8B17-AE48D19FD95C}">
+<ds:datastoreItem xmlns:ds="http://schemas.openxmlformats.org/officeDocument/2006/customXml" ds:itemID="{4B6B84AA-74C9-4E8C-9817-021D1196BEE4}">
   <ds:schemaRefs>
     <ds:schemaRef ds:uri="http://schemas.openxmlformats.org/officeDocument/2006/bibliography"/>
   </ds:schemaRefs>

</xml_diff>